<commit_message>
diagrama de deployment y actualizacion del SAD
</commit_message>
<xml_diff>
--- a/Sprint -2/Entrega/8_Software Architecture Document.docx
+++ b/Sprint -2/Entrega/8_Software Architecture Document.docx
@@ -248,14 +248,7 @@
           <w:sz w:val="24"/>
           <w:szCs w:val="24"/>
         </w:rPr>
-        <w:t xml:space="preserve"> mostraremos el proceso por el</w:t>
-      </w:r>
-      <w:r>
-        <w:rPr>
-          <w:sz w:val="24"/>
-          <w:szCs w:val="24"/>
-        </w:rPr>
-        <w:t xml:space="preserve"> que se llevó a cabo para realizar estas y adjuntando una explicación con sus respectivos diagramas.</w:t>
+        <w:t xml:space="preserve"> mostraremos el proceso por el que se llevó a cabo para realizar estas y adjuntando una explicación con sus respectivos diagramas.</w:t>
       </w:r>
     </w:p>
     <w:p>
@@ -340,14 +333,7 @@
           <w:sz w:val="24"/>
           <w:szCs w:val="24"/>
         </w:rPr>
-        <w:t xml:space="preserve"> para que entren en el primer sprint, a partir de las mismas el obj</w:t>
-      </w:r>
-      <w:r>
-        <w:rPr>
-          <w:sz w:val="24"/>
-          <w:szCs w:val="24"/>
-        </w:rPr>
-        <w:t xml:space="preserve">etivo fue poder refinar hasta llegar a las </w:t>
+        <w:t xml:space="preserve"> para que entren en el primer sprint, a partir de las mismas el objetivo fue poder refinar hasta llegar a las </w:t>
       </w:r>
       <w:proofErr w:type="spellStart"/>
       <w:r>
@@ -460,14 +446,7 @@
           <w:sz w:val="24"/>
           <w:szCs w:val="24"/>
         </w:rPr>
-        <w:t>El alcance de este SAD es represe</w:t>
-      </w:r>
-      <w:r>
-        <w:rPr>
-          <w:sz w:val="24"/>
-          <w:szCs w:val="24"/>
-        </w:rPr>
-        <w:t xml:space="preserve">ntar el proceso de las </w:t>
+        <w:t xml:space="preserve">El alcance de este SAD es representar el proceso de las </w:t>
       </w:r>
       <w:proofErr w:type="spellStart"/>
       <w:r>
@@ -632,14 +611,7 @@
           <w:sz w:val="24"/>
           <w:szCs w:val="24"/>
         </w:rPr>
-        <w:t xml:space="preserve">“Como secretaria quiero poder agregar </w:t>
-      </w:r>
-      <w:r>
-        <w:rPr>
-          <w:sz w:val="24"/>
-          <w:szCs w:val="24"/>
-        </w:rPr>
-        <w:t>a los cartoneros nuevos al sistema para que puedan trabajar con el centro de acopio”</w:t>
+        <w:t>“Como secretaria quiero poder agregar a los cartoneros nuevos al sistema para que puedan trabajar con el centro de acopio”</w:t>
       </w:r>
     </w:p>
     <w:p>
@@ -670,14 +642,7 @@
           <w:sz w:val="24"/>
           <w:szCs w:val="24"/>
         </w:rPr>
-        <w:t xml:space="preserve"> del sistema en un alto nivel desde la vista hasta el sistema de persistencia (cualquier cosa que guarde despué</w:t>
-      </w:r>
-      <w:r>
-        <w:rPr>
-          <w:sz w:val="24"/>
-          <w:szCs w:val="24"/>
-        </w:rPr>
-        <w:t>s de los datos)</w:t>
+        <w:t xml:space="preserve"> del sistema en un alto nivel desde la vista hasta el sistema de persistencia (cualquier cosa que guarde después de los datos)</w:t>
       </w:r>
     </w:p>
     <w:p>
@@ -953,122 +918,200 @@
           <w:sz w:val="24"/>
           <w:szCs w:val="24"/>
         </w:rPr>
-        <w:t>Segundo</w:t>
-      </w:r>
-      <w:r>
-        <w:rPr>
-          <w:sz w:val="24"/>
-          <w:szCs w:val="24"/>
-        </w:rPr>
-        <w:t xml:space="preserve"> Sprint: </w:t>
-      </w:r>
-      <w:r>
+        <w:t xml:space="preserve">Segundo Sprint: </w:t>
+      </w:r>
+      <w:hyperlink r:id="rId6" w:history="1">
+        <w:r>
+          <w:rPr>
+            <w:rStyle w:val="Hipervnculo"/>
+            <w:shd w:val="clear" w:color="auto" w:fill="F6F8FA"/>
+          </w:rPr>
+          <w:t>https://github.com/Beltonidas/Trabajo-Especial-MDS-2021/tree/master/Sprint%20-2/Entrega</w:t>
+        </w:r>
+      </w:hyperlink>
+    </w:p>
+    <w:p>
+      <w:pPr>
+        <w:rPr>
+          <w:sz w:val="24"/>
+          <w:szCs w:val="24"/>
+        </w:rPr>
+      </w:pPr>
+      <w:r>
+        <w:rPr>
+          <w:sz w:val="24"/>
+          <w:szCs w:val="24"/>
+        </w:rPr>
+        <w:t>Diagrama de clases segundo Sprint:</w:t>
+      </w:r>
+    </w:p>
+    <w:p>
+      <w:pPr>
         <w:rPr>
           <w:color w:val="1155CC"/>
+        </w:rPr>
+      </w:pPr>
+      <w:r>
+        <w:rPr>
+          <w:color w:val="1155CC"/>
+        </w:rPr>
+        <w:t xml:space="preserve">Trabajo-Especial-MDS-2021/Sprint -2/Entrega/6_Diagramas/Diagrama-Clases/Diagrama de Clases TPE-Diagrama de Clases 2° </w:t>
+      </w:r>
+      <w:proofErr w:type="spellStart"/>
+      <w:r>
+        <w:rPr>
+          <w:color w:val="1155CC"/>
+        </w:rPr>
+        <w:t>Sprint.svg</w:t>
+      </w:r>
+      <w:proofErr w:type="spellEnd"/>
+    </w:p>
+    <w:p>
+      <w:pPr>
+        <w:rPr>
+          <w:b/>
+          <w:sz w:val="26"/>
+          <w:szCs w:val="26"/>
+        </w:rPr>
+      </w:pPr>
+    </w:p>
+    <w:p>
+      <w:pPr>
+        <w:rPr>
+          <w:b/>
+          <w:sz w:val="26"/>
+          <w:szCs w:val="26"/>
+        </w:rPr>
+      </w:pPr>
+    </w:p>
+    <w:p>
+      <w:pPr>
+        <w:rPr>
+          <w:b/>
+          <w:sz w:val="26"/>
+          <w:szCs w:val="26"/>
           <w:u w:val="single"/>
-          <w:shd w:val="clear" w:color="auto" w:fill="F6F8FA"/>
-        </w:rPr>
-        <w:fldChar w:fldCharType="begin"/>
-      </w:r>
-      <w:r>
-        <w:rPr>
-          <w:color w:val="1155CC"/>
+        </w:rPr>
+      </w:pPr>
+      <w:r>
+        <w:rPr>
+          <w:b/>
+          <w:sz w:val="26"/>
+          <w:szCs w:val="26"/>
           <w:u w:val="single"/>
-          <w:shd w:val="clear" w:color="auto" w:fill="F6F8FA"/>
-        </w:rPr>
-        <w:instrText xml:space="preserve"> HYPERLINK "</w:instrText>
-      </w:r>
-      <w:r>
-        <w:rPr>
-          <w:color w:val="1155CC"/>
+        </w:rPr>
+        <w:t>Descripción general:</w:t>
+      </w:r>
+    </w:p>
+    <w:p>
+      <w:pPr>
+        <w:rPr>
+          <w:b/>
+          <w:sz w:val="26"/>
+          <w:szCs w:val="26"/>
           <w:u w:val="single"/>
-          <w:shd w:val="clear" w:color="auto" w:fill="F6F8FA"/>
-        </w:rPr>
-        <w:instrText>https://github.com/Beltonidas/Trabajo-Especial-MDS-2021/tree/master/Sprint%20-</w:instrText>
-      </w:r>
-      <w:r>
-        <w:rPr>
-          <w:color w:val="1155CC"/>
+        </w:rPr>
+      </w:pPr>
+    </w:p>
+    <w:p>
+      <w:pPr>
+        <w:rPr>
+          <w:sz w:val="24"/>
+          <w:szCs w:val="24"/>
+        </w:rPr>
+      </w:pPr>
+      <w:r>
+        <w:rPr>
+          <w:sz w:val="24"/>
+          <w:szCs w:val="24"/>
+        </w:rPr>
+        <w:t xml:space="preserve">Para documentar todos los aspectos de la arquitectura, el Documento contiene las siguientes sub-secciones: </w:t>
+      </w:r>
+    </w:p>
+    <w:p>
+      <w:pPr>
+        <w:rPr>
+          <w:sz w:val="24"/>
+          <w:szCs w:val="24"/>
+        </w:rPr>
+      </w:pPr>
+      <w:r>
+        <w:rPr>
+          <w:sz w:val="24"/>
+          <w:szCs w:val="24"/>
           <w:u w:val="single"/>
-          <w:shd w:val="clear" w:color="auto" w:fill="F6F8FA"/>
-        </w:rPr>
-        <w:instrText>2</w:instrText>
-      </w:r>
-      <w:r>
-        <w:rPr>
-          <w:color w:val="1155CC"/>
+        </w:rPr>
+        <w:t xml:space="preserve">Sección 1: </w:t>
+      </w:r>
+      <w:r>
+        <w:rPr>
+          <w:sz w:val="24"/>
+          <w:szCs w:val="24"/>
+        </w:rPr>
+        <w:t>diagrama de clases.</w:t>
+      </w:r>
+    </w:p>
+    <w:p>
+      <w:pPr>
+        <w:rPr>
+          <w:sz w:val="24"/>
+          <w:szCs w:val="24"/>
+        </w:rPr>
+      </w:pPr>
+      <w:r>
+        <w:rPr>
+          <w:sz w:val="24"/>
+          <w:szCs w:val="24"/>
           <w:u w:val="single"/>
-          <w:shd w:val="clear" w:color="auto" w:fill="F6F8FA"/>
-        </w:rPr>
-        <w:instrText>/Entrega</w:instrText>
-      </w:r>
-      <w:r>
-        <w:rPr>
-          <w:color w:val="1155CC"/>
+        </w:rPr>
+        <w:t xml:space="preserve">Sección 2: </w:t>
+      </w:r>
+      <w:r>
+        <w:rPr>
+          <w:sz w:val="24"/>
+          <w:szCs w:val="24"/>
+        </w:rPr>
+        <w:t>diagrama de secuencias.</w:t>
+      </w:r>
+    </w:p>
+    <w:p>
+      <w:pPr>
+        <w:rPr>
+          <w:sz w:val="24"/>
+          <w:szCs w:val="24"/>
+        </w:rPr>
+      </w:pPr>
+      <w:r>
+        <w:rPr>
+          <w:sz w:val="24"/>
+          <w:szCs w:val="24"/>
           <w:u w:val="single"/>
-          <w:shd w:val="clear" w:color="auto" w:fill="F6F8FA"/>
-        </w:rPr>
-        <w:instrText xml:space="preserve">" </w:instrText>
-      </w:r>
-      <w:r>
-        <w:rPr>
-          <w:color w:val="1155CC"/>
-          <w:u w:val="single"/>
-          <w:shd w:val="clear" w:color="auto" w:fill="F6F8FA"/>
-        </w:rPr>
-        <w:fldChar w:fldCharType="separate"/>
-      </w:r>
-      <w:r>
-        <w:rPr>
-          <w:rStyle w:val="Hipervnculo"/>
-          <w:shd w:val="clear" w:color="auto" w:fill="F6F8FA"/>
-        </w:rPr>
-        <w:t>https://github.com/Beltonidas/Trabajo-Especial-MDS-2021/tree/master/Sprint%20-2/Entrega</w:t>
-      </w:r>
-      <w:r>
-        <w:rPr>
-          <w:color w:val="1155CC"/>
-          <w:u w:val="single"/>
-          <w:shd w:val="clear" w:color="auto" w:fill="F6F8FA"/>
-        </w:rPr>
-        <w:fldChar w:fldCharType="end"/>
-      </w:r>
-    </w:p>
-    <w:p>
-      <w:pPr>
-        <w:rPr>
-          <w:sz w:val="24"/>
-          <w:szCs w:val="24"/>
-        </w:rPr>
-      </w:pPr>
-      <w:r>
-        <w:rPr>
-          <w:sz w:val="24"/>
-          <w:szCs w:val="24"/>
-        </w:rPr>
-        <w:t>Diagrama de clases segundo Sprint:</w:t>
-      </w:r>
-    </w:p>
-    <w:p>
-      <w:pPr>
-        <w:rPr>
-          <w:color w:val="1155CC"/>
-        </w:rPr>
-      </w:pPr>
-      <w:r>
-        <w:rPr>
-          <w:color w:val="1155CC"/>
-        </w:rPr>
-        <w:t xml:space="preserve">Trabajo-Especial-MDS-2021/Sprint -2/Entrega/6_Diagramas/Diagrama-Clases/Diagrama de Clases TPE-Diagrama de Clases 2° </w:t>
+        </w:rPr>
+        <w:t xml:space="preserve">Sección 3: </w:t>
+      </w:r>
+      <w:r>
+        <w:rPr>
+          <w:sz w:val="24"/>
+          <w:szCs w:val="24"/>
+        </w:rPr>
+        <w:t xml:space="preserve">diagrama de </w:t>
       </w:r>
       <w:proofErr w:type="spellStart"/>
       <w:r>
         <w:rPr>
-          <w:color w:val="1155CC"/>
-        </w:rPr>
-        <w:t>Sprint.svg</w:t>
+          <w:sz w:val="24"/>
+          <w:szCs w:val="24"/>
+        </w:rPr>
+        <w:t>deployment</w:t>
       </w:r>
       <w:proofErr w:type="spellEnd"/>
+      <w:r>
+        <w:rPr>
+          <w:sz w:val="24"/>
+          <w:szCs w:val="24"/>
+        </w:rPr>
+        <w:t>.</w:t>
+      </w:r>
     </w:p>
     <w:p>
       <w:pPr>
@@ -1078,137 +1121,29 @@
           <w:szCs w:val="26"/>
         </w:rPr>
       </w:pPr>
-      <w:bookmarkStart w:id="0" w:name="_GoBack"/>
-      <w:bookmarkEnd w:id="0"/>
-    </w:p>
-    <w:p>
-      <w:pPr>
+      <w:r>
         <w:rPr>
           <w:b/>
           <w:sz w:val="26"/>
           <w:szCs w:val="26"/>
         </w:rPr>
-      </w:pPr>
-    </w:p>
-    <w:p>
-      <w:pPr>
+        <w:br w:type="page"/>
+      </w:r>
+    </w:p>
+    <w:p>
+      <w:pPr>
+        <w:rPr>
+          <w:sz w:val="26"/>
+          <w:szCs w:val="26"/>
+        </w:rPr>
+      </w:pPr>
+      <w:r>
         <w:rPr>
           <w:b/>
           <w:sz w:val="26"/>
           <w:szCs w:val="26"/>
-          <w:u w:val="single"/>
-        </w:rPr>
-      </w:pPr>
-      <w:r>
-        <w:rPr>
-          <w:b/>
-          <w:sz w:val="26"/>
-          <w:szCs w:val="26"/>
-          <w:u w:val="single"/>
-        </w:rPr>
-        <w:t>Descripción general:</w:t>
-      </w:r>
-    </w:p>
-    <w:p>
-      <w:pPr>
-        <w:rPr>
-          <w:b/>
-          <w:sz w:val="26"/>
-          <w:szCs w:val="26"/>
-          <w:u w:val="single"/>
-        </w:rPr>
-      </w:pPr>
-    </w:p>
-    <w:p>
-      <w:pPr>
-        <w:rPr>
-          <w:sz w:val="24"/>
-          <w:szCs w:val="24"/>
-        </w:rPr>
-      </w:pPr>
-      <w:r>
-        <w:rPr>
-          <w:sz w:val="24"/>
-          <w:szCs w:val="24"/>
-        </w:rPr>
-        <w:t>Para documentar todos los aspectos de la arquitectura, el Documento contiene las siguientes sub-secc</w:t>
-      </w:r>
-      <w:r>
-        <w:rPr>
-          <w:sz w:val="24"/>
-          <w:szCs w:val="24"/>
-        </w:rPr>
-        <w:t xml:space="preserve">iones: </w:t>
-      </w:r>
-    </w:p>
-    <w:p>
-      <w:pPr>
-        <w:rPr>
-          <w:sz w:val="24"/>
-          <w:szCs w:val="24"/>
-        </w:rPr>
-      </w:pPr>
-      <w:r>
-        <w:rPr>
-          <w:sz w:val="24"/>
-          <w:szCs w:val="24"/>
-          <w:u w:val="single"/>
-        </w:rPr>
-        <w:t xml:space="preserve">Sección 1: </w:t>
-      </w:r>
-      <w:r>
-        <w:rPr>
-          <w:sz w:val="24"/>
-          <w:szCs w:val="24"/>
-        </w:rPr>
-        <w:t>diagrama de clases.</w:t>
-      </w:r>
-    </w:p>
-    <w:p>
-      <w:pPr>
-        <w:rPr>
-          <w:sz w:val="24"/>
-          <w:szCs w:val="24"/>
-        </w:rPr>
-      </w:pPr>
-      <w:r>
-        <w:rPr>
-          <w:sz w:val="24"/>
-          <w:szCs w:val="24"/>
-          <w:u w:val="single"/>
-        </w:rPr>
-        <w:t xml:space="preserve">Sección 2: </w:t>
-      </w:r>
-      <w:r>
-        <w:rPr>
-          <w:sz w:val="24"/>
-          <w:szCs w:val="24"/>
-        </w:rPr>
-        <w:t>diagrama de secuencias.</w:t>
-      </w:r>
-    </w:p>
-    <w:p>
-      <w:pPr>
-        <w:rPr>
-          <w:sz w:val="24"/>
-          <w:szCs w:val="24"/>
-          <w:u w:val="single"/>
-        </w:rPr>
-      </w:pPr>
-    </w:p>
-    <w:p>
-      <w:pPr>
-        <w:rPr>
-          <w:sz w:val="26"/>
-          <w:szCs w:val="26"/>
-        </w:rPr>
-      </w:pPr>
-      <w:r>
-        <w:rPr>
-          <w:b/>
-          <w:sz w:val="26"/>
-          <w:szCs w:val="26"/>
-        </w:rPr>
+        </w:rPr>
+        <w:lastRenderedPageBreak/>
         <w:t>Sección 1:</w:t>
       </w:r>
     </w:p>
@@ -1224,8 +1159,44 @@
           <w:sz w:val="24"/>
           <w:szCs w:val="24"/>
         </w:rPr>
-        <w:t>&gt; Diagrama de Clase - Primer Sprint</w:t>
-      </w:r>
+        <w:t xml:space="preserve">&gt; Diagrama de Clase </w:t>
+      </w:r>
+      <w:r>
+        <w:rPr>
+          <w:sz w:val="24"/>
+          <w:szCs w:val="24"/>
+        </w:rPr>
+        <w:t>–</w:t>
+      </w:r>
+      <w:r>
+        <w:rPr>
+          <w:sz w:val="24"/>
+          <w:szCs w:val="24"/>
+        </w:rPr>
+        <w:t xml:space="preserve"> </w:t>
+      </w:r>
+      <w:r>
+        <w:rPr>
+          <w:sz w:val="24"/>
+          <w:szCs w:val="24"/>
+        </w:rPr>
+        <w:t xml:space="preserve">Segundo </w:t>
+      </w:r>
+      <w:r>
+        <w:rPr>
+          <w:sz w:val="24"/>
+          <w:szCs w:val="24"/>
+        </w:rPr>
+        <w:t>Sprint</w:t>
+      </w:r>
+    </w:p>
+    <w:p>
+      <w:pPr>
+        <w:rPr>
+          <w:sz w:val="24"/>
+          <w:szCs w:val="24"/>
+        </w:rPr>
+      </w:pPr>
       <w:r>
         <w:rPr>
           <w:noProof/>
@@ -1234,34 +1205,47 @@
           <w:lang w:val="es-AR"/>
         </w:rPr>
         <w:drawing>
-          <wp:inline distT="114300" distB="114300" distL="114300" distR="114300">
-            <wp:extent cx="5731200" cy="3187700"/>
-            <wp:effectExtent l="0" t="0" r="0" b="0"/>
-            <wp:docPr id="1" name="image1.png"/>
-            <wp:cNvGraphicFramePr/>
+          <wp:inline distT="0" distB="0" distL="0" distR="0">
+            <wp:extent cx="5926238" cy="4396801"/>
+            <wp:effectExtent l="0" t="0" r="0" b="3810"/>
+            <wp:docPr id="4" name="Imagen 4" descr="C:\Users\Franco\Desktop\Diagrama de Clases TPE-Diagrama de Clases 2° Sprint-Diagrama de Clases 2° Sprint.png"/>
+            <wp:cNvGraphicFramePr>
+              <a:graphicFrameLocks xmlns:a="http://schemas.openxmlformats.org/drawingml/2006/main" noChangeAspect="1"/>
+            </wp:cNvGraphicFramePr>
             <a:graphic xmlns:a="http://schemas.openxmlformats.org/drawingml/2006/main">
               <a:graphicData uri="http://schemas.openxmlformats.org/drawingml/2006/picture">
                 <pic:pic xmlns:pic="http://schemas.openxmlformats.org/drawingml/2006/picture">
                   <pic:nvPicPr>
-                    <pic:cNvPr id="0" name="image1.png"/>
-                    <pic:cNvPicPr preferRelativeResize="0"/>
+                    <pic:cNvPr id="0" name="Picture 3" descr="C:\Users\Franco\Desktop\Diagrama de Clases TPE-Diagrama de Clases 2° Sprint-Diagrama de Clases 2° Sprint.png"/>
+                    <pic:cNvPicPr>
+                      <a:picLocks noChangeAspect="1" noChangeArrowheads="1"/>
+                    </pic:cNvPicPr>
                   </pic:nvPicPr>
                   <pic:blipFill>
-                    <a:blip r:embed="rId6"/>
-                    <a:srcRect l="13" r="13"/>
+                    <a:blip r:embed="rId7" cstate="print">
+                      <a:extLst>
+                        <a:ext uri="{28A0092B-C50C-407E-A947-70E740481C1C}">
+                          <a14:useLocalDpi xmlns:a14="http://schemas.microsoft.com/office/drawing/2010/main" val="0"/>
+                        </a:ext>
+                      </a:extLst>
+                    </a:blip>
+                    <a:srcRect/>
                     <a:stretch>
                       <a:fillRect/>
                     </a:stretch>
                   </pic:blipFill>
-                  <pic:spPr>
+                  <pic:spPr bwMode="auto">
                     <a:xfrm>
                       <a:off x="0" y="0"/>
-                      <a:ext cx="5731200" cy="3187700"/>
+                      <a:ext cx="5938976" cy="4406252"/>
                     </a:xfrm>
                     <a:prstGeom prst="rect">
                       <a:avLst/>
                     </a:prstGeom>
-                    <a:ln/>
+                    <a:noFill/>
+                    <a:ln>
+                      <a:noFill/>
+                    </a:ln>
                   </pic:spPr>
                 </pic:pic>
               </a:graphicData>
@@ -1348,23 +1332,42 @@
           <w:u w:val="single"/>
         </w:rPr>
       </w:pPr>
-    </w:p>
-    <w:p>
-      <w:pPr>
+      <w:r>
         <w:rPr>
           <w:b/>
           <w:sz w:val="26"/>
           <w:szCs w:val="26"/>
           <w:u w:val="single"/>
         </w:rPr>
-      </w:pPr>
-      <w:r>
+        <w:br w:type="page"/>
+      </w:r>
+    </w:p>
+    <w:p>
+      <w:pPr>
         <w:rPr>
           <w:b/>
           <w:sz w:val="26"/>
           <w:szCs w:val="26"/>
           <w:u w:val="single"/>
         </w:rPr>
+      </w:pPr>
+    </w:p>
+    <w:p>
+      <w:pPr>
+        <w:rPr>
+          <w:b/>
+          <w:sz w:val="26"/>
+          <w:szCs w:val="26"/>
+          <w:u w:val="single"/>
+        </w:rPr>
+      </w:pPr>
+      <w:r>
+        <w:rPr>
+          <w:b/>
+          <w:sz w:val="26"/>
+          <w:szCs w:val="26"/>
+          <w:u w:val="single"/>
+        </w:rPr>
         <w:t>Diagramas de secuencia:</w:t>
       </w:r>
     </w:p>
@@ -1398,7 +1401,7 @@
           <w:sz w:val="24"/>
           <w:szCs w:val="24"/>
         </w:rPr>
-        <w:t>Login</w:t>
+        <w:t>login</w:t>
       </w:r>
       <w:proofErr w:type="spellEnd"/>
       <w:r>
@@ -1407,7 +1410,15 @@
           <w:sz w:val="24"/>
           <w:szCs w:val="24"/>
         </w:rPr>
-        <w:t xml:space="preserve"> Secretaria.</w:t>
+        <w:t xml:space="preserve"> s</w:t>
+      </w:r>
+      <w:r>
+        <w:rPr>
+          <w:rFonts w:ascii="Arial Unicode MS" w:eastAsia="Arial Unicode MS" w:hAnsi="Arial Unicode MS" w:cs="Arial Unicode MS"/>
+          <w:sz w:val="24"/>
+          <w:szCs w:val="24"/>
+        </w:rPr>
+        <w:t>ecretaria.</w:t>
       </w:r>
     </w:p>
     <w:p>
@@ -1438,7 +1449,7 @@
                     <pic:cNvPicPr preferRelativeResize="0"/>
                   </pic:nvPicPr>
                   <pic:blipFill>
-                    <a:blip r:embed="rId7"/>
+                    <a:blip r:embed="rId8"/>
                     <a:srcRect l="48" r="48"/>
                     <a:stretch>
                       <a:fillRect/>
@@ -1601,7 +1612,15 @@
           <w:sz w:val="24"/>
           <w:szCs w:val="24"/>
         </w:rPr>
-        <w:t>→ Diagrama de secuencias de Agregar Cartonero.</w:t>
+        <w:t>→ Diagrama de secuencias de agregar c</w:t>
+      </w:r>
+      <w:r>
+        <w:rPr>
+          <w:rFonts w:ascii="Arial Unicode MS" w:eastAsia="Arial Unicode MS" w:hAnsi="Arial Unicode MS" w:cs="Arial Unicode MS"/>
+          <w:sz w:val="24"/>
+          <w:szCs w:val="24"/>
+        </w:rPr>
+        <w:t>artonero.</w:t>
       </w:r>
     </w:p>
     <w:p>
@@ -1632,7 +1651,7 @@
                     <pic:cNvPicPr preferRelativeResize="0"/>
                   </pic:nvPicPr>
                   <pic:blipFill>
-                    <a:blip r:embed="rId8"/>
+                    <a:blip r:embed="rId9"/>
                     <a:srcRect/>
                     <a:stretch>
                       <a:fillRect/>
@@ -1678,7 +1697,932 @@
         </w:rPr>
       </w:pPr>
     </w:p>
+    <w:p>
+      <w:pPr>
+        <w:rPr>
+          <w:rFonts w:ascii="Arial Unicode MS" w:eastAsia="Arial Unicode MS" w:hAnsi="Arial Unicode MS" w:cs="Arial Unicode MS"/>
+          <w:sz w:val="24"/>
+          <w:szCs w:val="24"/>
+        </w:rPr>
+      </w:pPr>
+    </w:p>
+    <w:p>
+      <w:pPr>
+        <w:rPr>
+          <w:rFonts w:ascii="Arial Unicode MS" w:eastAsia="Arial Unicode MS" w:hAnsi="Arial Unicode MS" w:cs="Arial Unicode MS"/>
+          <w:sz w:val="24"/>
+          <w:szCs w:val="24"/>
+        </w:rPr>
+      </w:pPr>
+    </w:p>
+    <w:p>
+      <w:pPr>
+        <w:rPr>
+          <w:rFonts w:ascii="Arial Unicode MS" w:eastAsia="Arial Unicode MS" w:hAnsi="Arial Unicode MS" w:cs="Arial Unicode MS"/>
+          <w:sz w:val="24"/>
+          <w:szCs w:val="24"/>
+        </w:rPr>
+      </w:pPr>
+    </w:p>
+    <w:p>
+      <w:pPr>
+        <w:rPr>
+          <w:rFonts w:ascii="Arial Unicode MS" w:eastAsia="Arial Unicode MS" w:hAnsi="Arial Unicode MS" w:cs="Arial Unicode MS"/>
+          <w:sz w:val="24"/>
+          <w:szCs w:val="24"/>
+        </w:rPr>
+      </w:pPr>
+    </w:p>
+    <w:p>
+      <w:pPr>
+        <w:rPr>
+          <w:rFonts w:ascii="Arial Unicode MS" w:eastAsia="Arial Unicode MS" w:hAnsi="Arial Unicode MS" w:cs="Arial Unicode MS"/>
+          <w:sz w:val="24"/>
+          <w:szCs w:val="24"/>
+        </w:rPr>
+      </w:pPr>
+    </w:p>
+    <w:p>
+      <w:pPr>
+        <w:rPr>
+          <w:rFonts w:ascii="Arial Unicode MS" w:eastAsia="Arial Unicode MS" w:hAnsi="Arial Unicode MS" w:cs="Arial Unicode MS"/>
+          <w:sz w:val="24"/>
+          <w:szCs w:val="24"/>
+        </w:rPr>
+      </w:pPr>
+    </w:p>
+    <w:p>
+      <w:pPr>
+        <w:rPr>
+          <w:rFonts w:ascii="Arial Unicode MS" w:eastAsia="Arial Unicode MS" w:hAnsi="Arial Unicode MS" w:cs="Arial Unicode MS"/>
+          <w:sz w:val="24"/>
+          <w:szCs w:val="24"/>
+        </w:rPr>
+      </w:pPr>
+    </w:p>
+    <w:p>
+      <w:pPr>
+        <w:rPr>
+          <w:rFonts w:ascii="Arial Unicode MS" w:eastAsia="Arial Unicode MS" w:hAnsi="Arial Unicode MS" w:cs="Arial Unicode MS"/>
+          <w:sz w:val="24"/>
+          <w:szCs w:val="24"/>
+        </w:rPr>
+      </w:pPr>
+    </w:p>
+    <w:p>
+      <w:pPr>
+        <w:rPr>
+          <w:rFonts w:ascii="Arial Unicode MS" w:eastAsia="Arial Unicode MS" w:hAnsi="Arial Unicode MS" w:cs="Arial Unicode MS"/>
+          <w:sz w:val="24"/>
+          <w:szCs w:val="24"/>
+        </w:rPr>
+      </w:pPr>
+    </w:p>
+    <w:p>
+      <w:pPr>
+        <w:rPr>
+          <w:rFonts w:ascii="Arial Unicode MS" w:eastAsia="Arial Unicode MS" w:hAnsi="Arial Unicode MS" w:cs="Arial Unicode MS"/>
+          <w:sz w:val="24"/>
+          <w:szCs w:val="24"/>
+        </w:rPr>
+      </w:pPr>
+    </w:p>
+    <w:p>
+      <w:pPr>
+        <w:rPr>
+          <w:rFonts w:ascii="Arial Unicode MS" w:eastAsia="Arial Unicode MS" w:hAnsi="Arial Unicode MS" w:cs="Arial Unicode MS"/>
+          <w:sz w:val="24"/>
+          <w:szCs w:val="24"/>
+        </w:rPr>
+      </w:pPr>
+    </w:p>
+    <w:p>
+      <w:pPr>
+        <w:rPr>
+          <w:rFonts w:ascii="Arial Unicode MS" w:eastAsia="Arial Unicode MS" w:hAnsi="Arial Unicode MS" w:cs="Arial Unicode MS"/>
+          <w:sz w:val="24"/>
+          <w:szCs w:val="24"/>
+        </w:rPr>
+      </w:pPr>
+    </w:p>
+    <w:p>
+      <w:pPr>
+        <w:rPr>
+          <w:rFonts w:ascii="Arial Unicode MS" w:eastAsia="Arial Unicode MS" w:hAnsi="Arial Unicode MS" w:cs="Arial Unicode MS"/>
+          <w:sz w:val="24"/>
+          <w:szCs w:val="24"/>
+        </w:rPr>
+      </w:pPr>
+    </w:p>
+    <w:p>
+      <w:pPr>
+        <w:rPr>
+          <w:rFonts w:ascii="Arial Unicode MS" w:eastAsia="Arial Unicode MS" w:hAnsi="Arial Unicode MS" w:cs="Arial Unicode MS"/>
+          <w:sz w:val="24"/>
+          <w:szCs w:val="24"/>
+        </w:rPr>
+      </w:pPr>
+    </w:p>
+    <w:p>
+      <w:pPr>
+        <w:rPr>
+          <w:rFonts w:ascii="Arial Unicode MS" w:eastAsia="Arial Unicode MS" w:hAnsi="Arial Unicode MS" w:cs="Arial Unicode MS"/>
+          <w:sz w:val="24"/>
+          <w:szCs w:val="24"/>
+        </w:rPr>
+      </w:pPr>
+    </w:p>
+    <w:p>
+      <w:pPr>
+        <w:rPr>
+          <w:rFonts w:ascii="Arial Unicode MS" w:eastAsia="Arial Unicode MS" w:hAnsi="Arial Unicode MS" w:cs="Arial Unicode MS"/>
+          <w:sz w:val="24"/>
+          <w:szCs w:val="24"/>
+        </w:rPr>
+      </w:pPr>
+    </w:p>
+    <w:p>
+      <w:pPr>
+        <w:rPr>
+          <w:rFonts w:ascii="Arial Unicode MS" w:eastAsia="Arial Unicode MS" w:hAnsi="Arial Unicode MS" w:cs="Arial Unicode MS"/>
+          <w:sz w:val="24"/>
+          <w:szCs w:val="24"/>
+        </w:rPr>
+      </w:pPr>
+    </w:p>
+    <w:p>
+      <w:pPr>
+        <w:rPr>
+          <w:sz w:val="24"/>
+          <w:szCs w:val="24"/>
+        </w:rPr>
+      </w:pPr>
+      <w:r>
+        <w:rPr>
+          <w:rFonts w:ascii="Arial Unicode MS" w:eastAsia="Arial Unicode MS" w:hAnsi="Arial Unicode MS" w:cs="Arial Unicode MS"/>
+          <w:sz w:val="24"/>
+          <w:szCs w:val="24"/>
+        </w:rPr>
+        <w:lastRenderedPageBreak/>
+        <w:t xml:space="preserve">→ Diagrama de secuencias de </w:t>
+      </w:r>
+      <w:r>
+        <w:rPr>
+          <w:rFonts w:ascii="Arial Unicode MS" w:eastAsia="Arial Unicode MS" w:hAnsi="Arial Unicode MS" w:cs="Arial Unicode MS"/>
+          <w:sz w:val="24"/>
+          <w:szCs w:val="24"/>
+        </w:rPr>
+        <w:t>m</w:t>
+      </w:r>
+      <w:r>
+        <w:rPr>
+          <w:rFonts w:ascii="Arial Unicode MS" w:eastAsia="Arial Unicode MS" w:hAnsi="Arial Unicode MS" w:cs="Arial Unicode MS"/>
+          <w:sz w:val="24"/>
+          <w:szCs w:val="24"/>
+        </w:rPr>
+        <w:t>odificar</w:t>
+      </w:r>
+      <w:r>
+        <w:rPr>
+          <w:rFonts w:ascii="Arial Unicode MS" w:eastAsia="Arial Unicode MS" w:hAnsi="Arial Unicode MS" w:cs="Arial Unicode MS"/>
+          <w:sz w:val="24"/>
+          <w:szCs w:val="24"/>
+        </w:rPr>
+        <w:t xml:space="preserve"> c</w:t>
+      </w:r>
+      <w:r>
+        <w:rPr>
+          <w:rFonts w:ascii="Arial Unicode MS" w:eastAsia="Arial Unicode MS" w:hAnsi="Arial Unicode MS" w:cs="Arial Unicode MS"/>
+          <w:sz w:val="24"/>
+          <w:szCs w:val="24"/>
+        </w:rPr>
+        <w:t>artonero.</w:t>
+      </w:r>
+    </w:p>
+    <w:p>
+      <w:pPr>
+        <w:rPr>
+          <w:sz w:val="24"/>
+          <w:szCs w:val="24"/>
+        </w:rPr>
+      </w:pPr>
+      <w:r>
+        <w:rPr>
+          <w:noProof/>
+          <w:sz w:val="24"/>
+          <w:szCs w:val="24"/>
+          <w:lang w:val="es-AR"/>
+        </w:rPr>
+        <w:drawing>
+          <wp:inline distT="0" distB="0" distL="0" distR="0">
+            <wp:extent cx="5723890" cy="4907915"/>
+            <wp:effectExtent l="0" t="0" r="0" b="6985"/>
+            <wp:docPr id="5" name="Imagen 5" descr="C:\Users\Franco\Desktop\agregarMaterial-ModificarCartonero.png"/>
+            <wp:cNvGraphicFramePr>
+              <a:graphicFrameLocks xmlns:a="http://schemas.openxmlformats.org/drawingml/2006/main" noChangeAspect="1"/>
+            </wp:cNvGraphicFramePr>
+            <a:graphic xmlns:a="http://schemas.openxmlformats.org/drawingml/2006/main">
+              <a:graphicData uri="http://schemas.openxmlformats.org/drawingml/2006/picture">
+                <pic:pic xmlns:pic="http://schemas.openxmlformats.org/drawingml/2006/picture">
+                  <pic:nvPicPr>
+                    <pic:cNvPr id="0" name="Picture 6" descr="C:\Users\Franco\Desktop\agregarMaterial-ModificarCartonero.png"/>
+                    <pic:cNvPicPr>
+                      <a:picLocks noChangeAspect="1" noChangeArrowheads="1"/>
+                    </pic:cNvPicPr>
+                  </pic:nvPicPr>
+                  <pic:blipFill>
+                    <a:blip r:embed="rId10" cstate="print">
+                      <a:extLst>
+                        <a:ext uri="{28A0092B-C50C-407E-A947-70E740481C1C}">
+                          <a14:useLocalDpi xmlns:a14="http://schemas.microsoft.com/office/drawing/2010/main" val="0"/>
+                        </a:ext>
+                      </a:extLst>
+                    </a:blip>
+                    <a:srcRect/>
+                    <a:stretch>
+                      <a:fillRect/>
+                    </a:stretch>
+                  </pic:blipFill>
+                  <pic:spPr bwMode="auto">
+                    <a:xfrm>
+                      <a:off x="0" y="0"/>
+                      <a:ext cx="5723890" cy="4907915"/>
+                    </a:xfrm>
+                    <a:prstGeom prst="rect">
+                      <a:avLst/>
+                    </a:prstGeom>
+                    <a:noFill/>
+                    <a:ln>
+                      <a:noFill/>
+                    </a:ln>
+                  </pic:spPr>
+                </pic:pic>
+              </a:graphicData>
+            </a:graphic>
+          </wp:inline>
+        </w:drawing>
+      </w:r>
+    </w:p>
+    <w:p>
+      <w:pPr>
+        <w:rPr>
+          <w:sz w:val="24"/>
+          <w:szCs w:val="24"/>
+        </w:rPr>
+      </w:pPr>
+      <w:r>
+        <w:rPr>
+          <w:sz w:val="24"/>
+          <w:szCs w:val="24"/>
+        </w:rPr>
+        <w:t>Imagen 4</w:t>
+      </w:r>
+      <w:r>
+        <w:rPr>
+          <w:sz w:val="24"/>
+          <w:szCs w:val="24"/>
+        </w:rPr>
+        <w:t>: Diagrama</w:t>
+      </w:r>
+      <w:r>
+        <w:rPr>
+          <w:sz w:val="24"/>
+          <w:szCs w:val="24"/>
+        </w:rPr>
+        <w:t xml:space="preserve"> de secuencia correspondiente a la modificación</w:t>
+      </w:r>
+      <w:r>
+        <w:rPr>
+          <w:sz w:val="24"/>
+          <w:szCs w:val="24"/>
+        </w:rPr>
+        <w:t xml:space="preserve"> de un cartonero</w:t>
+      </w:r>
+      <w:r>
+        <w:rPr>
+          <w:sz w:val="24"/>
+          <w:szCs w:val="24"/>
+        </w:rPr>
+        <w:t>.</w:t>
+      </w:r>
+    </w:p>
     <w:p/>
+    <w:p>
+      <w:pPr>
+        <w:rPr>
+          <w:rFonts w:ascii="Arial Unicode MS" w:eastAsia="Arial Unicode MS" w:hAnsi="Arial Unicode MS" w:cs="Arial Unicode MS"/>
+          <w:sz w:val="24"/>
+          <w:szCs w:val="24"/>
+        </w:rPr>
+      </w:pPr>
+      <w:r>
+        <w:rPr>
+          <w:rFonts w:ascii="Arial Unicode MS" w:eastAsia="Arial Unicode MS" w:hAnsi="Arial Unicode MS" w:cs="Arial Unicode MS"/>
+          <w:sz w:val="24"/>
+          <w:szCs w:val="24"/>
+        </w:rPr>
+        <w:br w:type="page"/>
+      </w:r>
+    </w:p>
+    <w:p>
+      <w:pPr>
+        <w:rPr>
+          <w:sz w:val="24"/>
+          <w:szCs w:val="24"/>
+        </w:rPr>
+      </w:pPr>
+      <w:r>
+        <w:rPr>
+          <w:rFonts w:ascii="Arial Unicode MS" w:eastAsia="Arial Unicode MS" w:hAnsi="Arial Unicode MS" w:cs="Arial Unicode MS"/>
+          <w:sz w:val="24"/>
+          <w:szCs w:val="24"/>
+        </w:rPr>
+        <w:lastRenderedPageBreak/>
+        <w:t xml:space="preserve">→ Diagrama de secuencias de </w:t>
+      </w:r>
+      <w:r>
+        <w:rPr>
+          <w:rFonts w:ascii="Arial Unicode MS" w:eastAsia="Arial Unicode MS" w:hAnsi="Arial Unicode MS" w:cs="Arial Unicode MS"/>
+          <w:sz w:val="24"/>
+          <w:szCs w:val="24"/>
+        </w:rPr>
+        <w:t>m</w:t>
+      </w:r>
+      <w:r>
+        <w:rPr>
+          <w:rFonts w:ascii="Arial Unicode MS" w:eastAsia="Arial Unicode MS" w:hAnsi="Arial Unicode MS" w:cs="Arial Unicode MS"/>
+          <w:sz w:val="24"/>
+          <w:szCs w:val="24"/>
+        </w:rPr>
+        <w:t>odificar</w:t>
+      </w:r>
+      <w:r>
+        <w:rPr>
+          <w:rFonts w:ascii="Arial Unicode MS" w:eastAsia="Arial Unicode MS" w:hAnsi="Arial Unicode MS" w:cs="Arial Unicode MS"/>
+          <w:sz w:val="24"/>
+          <w:szCs w:val="24"/>
+        </w:rPr>
+        <w:t xml:space="preserve"> c</w:t>
+      </w:r>
+      <w:r>
+        <w:rPr>
+          <w:rFonts w:ascii="Arial Unicode MS" w:eastAsia="Arial Unicode MS" w:hAnsi="Arial Unicode MS" w:cs="Arial Unicode MS"/>
+          <w:sz w:val="24"/>
+          <w:szCs w:val="24"/>
+        </w:rPr>
+        <w:t>artonero.</w:t>
+      </w:r>
+    </w:p>
+    <w:p>
+      <w:r>
+        <w:rPr>
+          <w:noProof/>
+          <w:lang w:val="es-AR"/>
+        </w:rPr>
+        <w:drawing>
+          <wp:inline distT="0" distB="0" distL="0" distR="0">
+            <wp:extent cx="5735320" cy="4693285"/>
+            <wp:effectExtent l="0" t="0" r="0" b="0"/>
+            <wp:docPr id="7" name="Imagen 7" descr="C:\Users\Franco\Desktop\EliminarCartonero.png"/>
+            <wp:cNvGraphicFramePr>
+              <a:graphicFrameLocks xmlns:a="http://schemas.openxmlformats.org/drawingml/2006/main" noChangeAspect="1"/>
+            </wp:cNvGraphicFramePr>
+            <a:graphic xmlns:a="http://schemas.openxmlformats.org/drawingml/2006/main">
+              <a:graphicData uri="http://schemas.openxmlformats.org/drawingml/2006/picture">
+                <pic:pic xmlns:pic="http://schemas.openxmlformats.org/drawingml/2006/picture">
+                  <pic:nvPicPr>
+                    <pic:cNvPr id="0" name="Picture 8" descr="C:\Users\Franco\Desktop\EliminarCartonero.png"/>
+                    <pic:cNvPicPr>
+                      <a:picLocks noChangeAspect="1" noChangeArrowheads="1"/>
+                    </pic:cNvPicPr>
+                  </pic:nvPicPr>
+                  <pic:blipFill>
+                    <a:blip r:embed="rId11" cstate="print">
+                      <a:extLst>
+                        <a:ext uri="{28A0092B-C50C-407E-A947-70E740481C1C}">
+                          <a14:useLocalDpi xmlns:a14="http://schemas.microsoft.com/office/drawing/2010/main" val="0"/>
+                        </a:ext>
+                      </a:extLst>
+                    </a:blip>
+                    <a:srcRect/>
+                    <a:stretch>
+                      <a:fillRect/>
+                    </a:stretch>
+                  </pic:blipFill>
+                  <pic:spPr bwMode="auto">
+                    <a:xfrm>
+                      <a:off x="0" y="0"/>
+                      <a:ext cx="5735320" cy="4693285"/>
+                    </a:xfrm>
+                    <a:prstGeom prst="rect">
+                      <a:avLst/>
+                    </a:prstGeom>
+                    <a:noFill/>
+                    <a:ln>
+                      <a:noFill/>
+                    </a:ln>
+                  </pic:spPr>
+                </pic:pic>
+              </a:graphicData>
+            </a:graphic>
+          </wp:inline>
+        </w:drawing>
+      </w:r>
+    </w:p>
+    <w:p>
+      <w:pPr>
+        <w:rPr>
+          <w:sz w:val="24"/>
+          <w:szCs w:val="24"/>
+        </w:rPr>
+      </w:pPr>
+      <w:r>
+        <w:rPr>
+          <w:sz w:val="24"/>
+          <w:szCs w:val="24"/>
+        </w:rPr>
+        <w:t>Imagen 5</w:t>
+      </w:r>
+      <w:r>
+        <w:rPr>
+          <w:sz w:val="24"/>
+          <w:szCs w:val="24"/>
+        </w:rPr>
+        <w:t xml:space="preserve">: Diagrama de secuencia correspondiente a la </w:t>
+      </w:r>
+      <w:r>
+        <w:rPr>
+          <w:sz w:val="24"/>
+          <w:szCs w:val="24"/>
+        </w:rPr>
+        <w:t xml:space="preserve">eliminación </w:t>
+      </w:r>
+      <w:r>
+        <w:rPr>
+          <w:sz w:val="24"/>
+          <w:szCs w:val="24"/>
+        </w:rPr>
+        <w:t>de un cartonero.</w:t>
+      </w:r>
+    </w:p>
+    <w:p/>
+    <w:p>
+      <w:pPr>
+        <w:rPr>
+          <w:sz w:val="24"/>
+          <w:szCs w:val="24"/>
+        </w:rPr>
+      </w:pPr>
+      <w:r>
+        <w:rPr>
+          <w:rFonts w:ascii="Arial Unicode MS" w:eastAsia="Arial Unicode MS" w:hAnsi="Arial Unicode MS" w:cs="Arial Unicode MS"/>
+          <w:sz w:val="24"/>
+          <w:szCs w:val="24"/>
+        </w:rPr>
+        <w:t xml:space="preserve">→ Diagrama de secuencias de </w:t>
+      </w:r>
+      <w:r>
+        <w:rPr>
+          <w:rFonts w:ascii="Arial Unicode MS" w:eastAsia="Arial Unicode MS" w:hAnsi="Arial Unicode MS" w:cs="Arial Unicode MS"/>
+          <w:sz w:val="24"/>
+          <w:szCs w:val="24"/>
+        </w:rPr>
+        <w:t>listar c</w:t>
+      </w:r>
+      <w:r>
+        <w:rPr>
+          <w:rFonts w:ascii="Arial Unicode MS" w:eastAsia="Arial Unicode MS" w:hAnsi="Arial Unicode MS" w:cs="Arial Unicode MS"/>
+          <w:sz w:val="24"/>
+          <w:szCs w:val="24"/>
+        </w:rPr>
+        <w:t>artonero.</w:t>
+      </w:r>
+    </w:p>
+    <w:p>
+      <w:r>
+        <w:rPr>
+          <w:noProof/>
+          <w:lang w:val="es-AR"/>
+        </w:rPr>
+        <w:drawing>
+          <wp:inline distT="0" distB="0" distL="0" distR="0">
+            <wp:extent cx="5723890" cy="2268855"/>
+            <wp:effectExtent l="0" t="0" r="0" b="0"/>
+            <wp:docPr id="8" name="Imagen 8" descr="C:\Users\Franco\Desktop\listarMateriales.png"/>
+            <wp:cNvGraphicFramePr>
+              <a:graphicFrameLocks xmlns:a="http://schemas.openxmlformats.org/drawingml/2006/main" noChangeAspect="1"/>
+            </wp:cNvGraphicFramePr>
+            <a:graphic xmlns:a="http://schemas.openxmlformats.org/drawingml/2006/main">
+              <a:graphicData uri="http://schemas.openxmlformats.org/drawingml/2006/picture">
+                <pic:pic xmlns:pic="http://schemas.openxmlformats.org/drawingml/2006/picture">
+                  <pic:nvPicPr>
+                    <pic:cNvPr id="0" name="Picture 9" descr="C:\Users\Franco\Desktop\listarMateriales.png"/>
+                    <pic:cNvPicPr>
+                      <a:picLocks noChangeAspect="1" noChangeArrowheads="1"/>
+                    </pic:cNvPicPr>
+                  </pic:nvPicPr>
+                  <pic:blipFill>
+                    <a:blip r:embed="rId12" cstate="print">
+                      <a:extLst>
+                        <a:ext uri="{28A0092B-C50C-407E-A947-70E740481C1C}">
+                          <a14:useLocalDpi xmlns:a14="http://schemas.microsoft.com/office/drawing/2010/main" val="0"/>
+                        </a:ext>
+                      </a:extLst>
+                    </a:blip>
+                    <a:srcRect/>
+                    <a:stretch>
+                      <a:fillRect/>
+                    </a:stretch>
+                  </pic:blipFill>
+                  <pic:spPr bwMode="auto">
+                    <a:xfrm>
+                      <a:off x="0" y="0"/>
+                      <a:ext cx="5723890" cy="2268855"/>
+                    </a:xfrm>
+                    <a:prstGeom prst="rect">
+                      <a:avLst/>
+                    </a:prstGeom>
+                    <a:noFill/>
+                    <a:ln>
+                      <a:noFill/>
+                    </a:ln>
+                  </pic:spPr>
+                </pic:pic>
+              </a:graphicData>
+            </a:graphic>
+          </wp:inline>
+        </w:drawing>
+      </w:r>
+    </w:p>
+    <w:p>
+      <w:pPr>
+        <w:rPr>
+          <w:sz w:val="24"/>
+          <w:szCs w:val="24"/>
+        </w:rPr>
+      </w:pPr>
+      <w:r>
+        <w:rPr>
+          <w:sz w:val="24"/>
+          <w:szCs w:val="24"/>
+        </w:rPr>
+        <w:t xml:space="preserve">Imagen </w:t>
+      </w:r>
+      <w:r>
+        <w:rPr>
+          <w:sz w:val="24"/>
+          <w:szCs w:val="24"/>
+        </w:rPr>
+        <w:t>6</w:t>
+      </w:r>
+      <w:r>
+        <w:rPr>
+          <w:sz w:val="24"/>
+          <w:szCs w:val="24"/>
+        </w:rPr>
+        <w:t>: Diagrama de</w:t>
+      </w:r>
+      <w:r>
+        <w:rPr>
+          <w:sz w:val="24"/>
+          <w:szCs w:val="24"/>
+        </w:rPr>
+        <w:t xml:space="preserve"> secuencia correspondiente a </w:t>
+      </w:r>
+      <w:r>
+        <w:rPr>
+          <w:sz w:val="24"/>
+          <w:szCs w:val="24"/>
+        </w:rPr>
+        <w:t xml:space="preserve">listar los materiales por </w:t>
+      </w:r>
+      <w:r>
+        <w:rPr>
+          <w:sz w:val="24"/>
+          <w:szCs w:val="24"/>
+        </w:rPr>
+        <w:t>cartonero.</w:t>
+      </w:r>
+    </w:p>
+    <w:p>
+      <w:r>
+        <w:br w:type="page"/>
+      </w:r>
+    </w:p>
+    <w:p>
+      <w:pPr>
+        <w:rPr>
+          <w:sz w:val="24"/>
+          <w:szCs w:val="24"/>
+        </w:rPr>
+      </w:pPr>
+      <w:r>
+        <w:rPr>
+          <w:rFonts w:ascii="Arial Unicode MS" w:eastAsia="Arial Unicode MS" w:hAnsi="Arial Unicode MS" w:cs="Arial Unicode MS"/>
+          <w:sz w:val="24"/>
+          <w:szCs w:val="24"/>
+        </w:rPr>
+        <w:lastRenderedPageBreak/>
+        <w:t xml:space="preserve">→ Diagrama de secuencias de </w:t>
+      </w:r>
+      <w:r>
+        <w:rPr>
+          <w:rFonts w:ascii="Arial Unicode MS" w:eastAsia="Arial Unicode MS" w:hAnsi="Arial Unicode MS" w:cs="Arial Unicode MS"/>
+          <w:sz w:val="24"/>
+          <w:szCs w:val="24"/>
+        </w:rPr>
+        <w:t>agregar material</w:t>
+      </w:r>
+      <w:r>
+        <w:rPr>
+          <w:rFonts w:ascii="Arial Unicode MS" w:eastAsia="Arial Unicode MS" w:hAnsi="Arial Unicode MS" w:cs="Arial Unicode MS"/>
+          <w:sz w:val="24"/>
+          <w:szCs w:val="24"/>
+        </w:rPr>
+        <w:t>.</w:t>
+      </w:r>
+    </w:p>
+    <w:p>
+      <w:r>
+        <w:rPr>
+          <w:noProof/>
+          <w:lang w:val="es-AR"/>
+        </w:rPr>
+        <w:drawing>
+          <wp:inline distT="0" distB="0" distL="0" distR="0" wp14:anchorId="31E50E93" wp14:editId="3B6CEF73">
+            <wp:extent cx="5723890" cy="2268855"/>
+            <wp:effectExtent l="0" t="0" r="0" b="0"/>
+            <wp:docPr id="9" name="Imagen 9" descr="C:\Users\Franco\Desktop\listarMateriales.png"/>
+            <wp:cNvGraphicFramePr>
+              <a:graphicFrameLocks xmlns:a="http://schemas.openxmlformats.org/drawingml/2006/main" noChangeAspect="1"/>
+            </wp:cNvGraphicFramePr>
+            <a:graphic xmlns:a="http://schemas.openxmlformats.org/drawingml/2006/main">
+              <a:graphicData uri="http://schemas.openxmlformats.org/drawingml/2006/picture">
+                <pic:pic xmlns:pic="http://schemas.openxmlformats.org/drawingml/2006/picture">
+                  <pic:nvPicPr>
+                    <pic:cNvPr id="0" name="Picture 9" descr="C:\Users\Franco\Desktop\listarMateriales.png"/>
+                    <pic:cNvPicPr>
+                      <a:picLocks noChangeAspect="1" noChangeArrowheads="1"/>
+                    </pic:cNvPicPr>
+                  </pic:nvPicPr>
+                  <pic:blipFill>
+                    <a:blip r:embed="rId12" cstate="print">
+                      <a:extLst>
+                        <a:ext uri="{28A0092B-C50C-407E-A947-70E740481C1C}">
+                          <a14:useLocalDpi xmlns:a14="http://schemas.microsoft.com/office/drawing/2010/main" val="0"/>
+                        </a:ext>
+                      </a:extLst>
+                    </a:blip>
+                    <a:srcRect/>
+                    <a:stretch>
+                      <a:fillRect/>
+                    </a:stretch>
+                  </pic:blipFill>
+                  <pic:spPr bwMode="auto">
+                    <a:xfrm>
+                      <a:off x="0" y="0"/>
+                      <a:ext cx="5723890" cy="2268855"/>
+                    </a:xfrm>
+                    <a:prstGeom prst="rect">
+                      <a:avLst/>
+                    </a:prstGeom>
+                    <a:noFill/>
+                    <a:ln>
+                      <a:noFill/>
+                    </a:ln>
+                  </pic:spPr>
+                </pic:pic>
+              </a:graphicData>
+            </a:graphic>
+          </wp:inline>
+        </w:drawing>
+      </w:r>
+    </w:p>
+    <w:p>
+      <w:pPr>
+        <w:rPr>
+          <w:sz w:val="24"/>
+          <w:szCs w:val="24"/>
+        </w:rPr>
+      </w:pPr>
+      <w:r>
+        <w:rPr>
+          <w:sz w:val="24"/>
+          <w:szCs w:val="24"/>
+        </w:rPr>
+        <w:t xml:space="preserve">Imagen </w:t>
+      </w:r>
+      <w:r>
+        <w:rPr>
+          <w:sz w:val="24"/>
+          <w:szCs w:val="24"/>
+        </w:rPr>
+        <w:t>7</w:t>
+      </w:r>
+      <w:r>
+        <w:rPr>
+          <w:sz w:val="24"/>
+          <w:szCs w:val="24"/>
+        </w:rPr>
+        <w:t>: Diagrama de</w:t>
+      </w:r>
+      <w:r>
+        <w:rPr>
+          <w:sz w:val="24"/>
+          <w:szCs w:val="24"/>
+        </w:rPr>
+        <w:t xml:space="preserve"> secuencia correspondiente agregar materiales</w:t>
+      </w:r>
+      <w:r>
+        <w:rPr>
+          <w:sz w:val="24"/>
+          <w:szCs w:val="24"/>
+        </w:rPr>
+        <w:t>.</w:t>
+      </w:r>
+    </w:p>
+    <w:p>
+      <w:pPr>
+        <w:rPr>
+          <w:sz w:val="24"/>
+          <w:szCs w:val="24"/>
+        </w:rPr>
+      </w:pPr>
+    </w:p>
+    <w:p>
+      <w:pPr>
+        <w:rPr>
+          <w:b/>
+          <w:sz w:val="26"/>
+          <w:szCs w:val="26"/>
+        </w:rPr>
+      </w:pPr>
+      <w:r>
+        <w:rPr>
+          <w:b/>
+          <w:sz w:val="26"/>
+          <w:szCs w:val="26"/>
+        </w:rPr>
+        <w:t xml:space="preserve">Sección </w:t>
+      </w:r>
+      <w:r>
+        <w:rPr>
+          <w:b/>
+          <w:sz w:val="26"/>
+          <w:szCs w:val="26"/>
+        </w:rPr>
+        <w:t>3</w:t>
+      </w:r>
+      <w:r>
+        <w:rPr>
+          <w:b/>
+          <w:sz w:val="26"/>
+          <w:szCs w:val="26"/>
+        </w:rPr>
+        <w:t>:</w:t>
+      </w:r>
+      <w:r>
+        <w:rPr>
+          <w:b/>
+          <w:sz w:val="26"/>
+          <w:szCs w:val="26"/>
+        </w:rPr>
+        <w:t xml:space="preserve"> Diagrama de </w:t>
+      </w:r>
+      <w:proofErr w:type="spellStart"/>
+      <w:r>
+        <w:rPr>
+          <w:b/>
+          <w:sz w:val="26"/>
+          <w:szCs w:val="26"/>
+        </w:rPr>
+        <w:t>Deployment</w:t>
+      </w:r>
+      <w:proofErr w:type="spellEnd"/>
+    </w:p>
+    <w:p>
+      <w:pPr>
+        <w:rPr>
+          <w:sz w:val="26"/>
+          <w:szCs w:val="26"/>
+        </w:rPr>
+      </w:pPr>
+      <w:r>
+        <w:rPr>
+          <w:b/>
+          <w:noProof/>
+          <w:sz w:val="26"/>
+          <w:szCs w:val="26"/>
+          <w:lang w:val="es-AR"/>
+        </w:rPr>
+        <w:drawing>
+          <wp:inline distT="0" distB="0" distL="0" distR="0">
+            <wp:extent cx="4103370" cy="3107690"/>
+            <wp:effectExtent l="0" t="0" r="0" b="0"/>
+            <wp:docPr id="10" name="Imagen 10" descr="C:\Users\Franco\Desktop\Diagrama de Clases TPE-Diagrama de Clases 2° Sprint-Deployment.png"/>
+            <wp:cNvGraphicFramePr>
+              <a:graphicFrameLocks xmlns:a="http://schemas.openxmlformats.org/drawingml/2006/main" noChangeAspect="1"/>
+            </wp:cNvGraphicFramePr>
+            <a:graphic xmlns:a="http://schemas.openxmlformats.org/drawingml/2006/main">
+              <a:graphicData uri="http://schemas.openxmlformats.org/drawingml/2006/picture">
+                <pic:pic xmlns:pic="http://schemas.openxmlformats.org/drawingml/2006/picture">
+                  <pic:nvPicPr>
+                    <pic:cNvPr id="0" name="Picture 10" descr="C:\Users\Franco\Desktop\Diagrama de Clases TPE-Diagrama de Clases 2° Sprint-Deployment.png"/>
+                    <pic:cNvPicPr>
+                      <a:picLocks noChangeAspect="1" noChangeArrowheads="1"/>
+                    </pic:cNvPicPr>
+                  </pic:nvPicPr>
+                  <pic:blipFill>
+                    <a:blip r:embed="rId13">
+                      <a:extLst>
+                        <a:ext uri="{28A0092B-C50C-407E-A947-70E740481C1C}">
+                          <a14:useLocalDpi xmlns:a14="http://schemas.microsoft.com/office/drawing/2010/main" val="0"/>
+                        </a:ext>
+                      </a:extLst>
+                    </a:blip>
+                    <a:srcRect/>
+                    <a:stretch>
+                      <a:fillRect/>
+                    </a:stretch>
+                  </pic:blipFill>
+                  <pic:spPr bwMode="auto">
+                    <a:xfrm>
+                      <a:off x="0" y="0"/>
+                      <a:ext cx="4103370" cy="3107690"/>
+                    </a:xfrm>
+                    <a:prstGeom prst="rect">
+                      <a:avLst/>
+                    </a:prstGeom>
+                    <a:noFill/>
+                    <a:ln>
+                      <a:noFill/>
+                    </a:ln>
+                  </pic:spPr>
+                </pic:pic>
+              </a:graphicData>
+            </a:graphic>
+          </wp:inline>
+        </w:drawing>
+      </w:r>
+    </w:p>
+    <w:p>
+      <w:pPr>
+        <w:rPr>
+          <w:sz w:val="26"/>
+          <w:szCs w:val="26"/>
+        </w:rPr>
+      </w:pPr>
+    </w:p>
+    <w:p>
+      <w:pPr>
+        <w:ind w:left="720" w:hanging="720"/>
+        <w:rPr>
+          <w:sz w:val="24"/>
+          <w:szCs w:val="24"/>
+        </w:rPr>
+      </w:pPr>
+      <w:r>
+        <w:rPr>
+          <w:sz w:val="24"/>
+          <w:szCs w:val="24"/>
+        </w:rPr>
+        <w:t xml:space="preserve">Imagen </w:t>
+      </w:r>
+      <w:r>
+        <w:rPr>
+          <w:sz w:val="24"/>
+          <w:szCs w:val="24"/>
+        </w:rPr>
+        <w:t>8</w:t>
+      </w:r>
+      <w:r>
+        <w:rPr>
+          <w:sz w:val="24"/>
+          <w:szCs w:val="24"/>
+        </w:rPr>
+        <w:t xml:space="preserve">: Diagrama de </w:t>
+      </w:r>
+      <w:proofErr w:type="spellStart"/>
+      <w:r>
+        <w:rPr>
+          <w:sz w:val="24"/>
+          <w:szCs w:val="24"/>
+        </w:rPr>
+        <w:t>Deployment</w:t>
+      </w:r>
+      <w:proofErr w:type="spellEnd"/>
+      <w:r>
+        <w:rPr>
+          <w:sz w:val="24"/>
+          <w:szCs w:val="24"/>
+        </w:rPr>
+        <w:t>.</w:t>
+      </w:r>
+    </w:p>
+    <w:p>
+      <w:bookmarkStart w:id="0" w:name="_GoBack"/>
+      <w:bookmarkEnd w:id="0"/>
+    </w:p>
     <w:sectPr>
       <w:pgSz w:w="11909" w:h="16834"/>
       <w:pgMar w:top="1440" w:right="1440" w:bottom="1440" w:left="1440" w:header="720" w:footer="720" w:gutter="0"/>

</xml_diff>